<commit_message>
Added Select Signal to the Test Bench
-also updated my prelab word document
</commit_message>
<xml_diff>
--- a/Lab2/docs/Prelab_Lab2_Aidan_Johnson.docx
+++ b/Lab2/docs/Prelab_Lab2_Aidan_Johnson.docx
@@ -7,63 +7,47 @@
         <w:spacing w:after="0"/>
         <w:rPr>
           <w:rFonts w:ascii="Times New Roman" w:hAnsi="Times New Roman" w:cs="Times New Roman"/>
+          <w:b/>
+          <w:sz w:val="24"/>
+          <w:szCs w:val="24"/>
         </w:rPr>
       </w:pPr>
-      <w:bookmarkStart w:id="0" w:name="_GoBack"/>
-      <w:bookmarkEnd w:id="0"/>
       <w:r>
         <w:rPr>
           <w:rFonts w:ascii="Times New Roman" w:hAnsi="Times New Roman" w:cs="Times New Roman"/>
+          <w:b/>
+          <w:sz w:val="24"/>
+          <w:szCs w:val="24"/>
         </w:rPr>
-        <w:t>Showing the Reset:</w:t>
+        <w:t>Prelab 2</w:t>
       </w:r>
     </w:p>
     <w:p>
       <w:pPr>
         <w:spacing w:after="0"/>
         <w:rPr>
-          <w:noProof/>
+          <w:rFonts w:ascii="Times New Roman" w:hAnsi="Times New Roman" w:cs="Times New Roman"/>
         </w:rPr>
       </w:pPr>
       <w:r>
         <w:rPr>
-          <w:noProof/>
+          <w:rFonts w:ascii="Times New Roman" w:hAnsi="Times New Roman" w:cs="Times New Roman"/>
         </w:rPr>
-        <w:drawing>
-          <wp:inline distT="0" distB="0" distL="0" distR="0" wp14:anchorId="4DDD61B2" wp14:editId="3979E96A">
-            <wp:extent cx="5943600" cy="3855085"/>
-            <wp:effectExtent l="0" t="0" r="0" b="0"/>
-            <wp:docPr id="1" name="Picture 1"/>
-            <wp:cNvGraphicFramePr>
-              <a:graphicFrameLocks xmlns:a="http://schemas.openxmlformats.org/drawingml/2006/main" noChangeAspect="1"/>
-            </wp:cNvGraphicFramePr>
-            <a:graphic xmlns:a="http://schemas.openxmlformats.org/drawingml/2006/main">
-              <a:graphicData uri="http://schemas.openxmlformats.org/drawingml/2006/picture">
-                <pic:pic xmlns:pic="http://schemas.openxmlformats.org/drawingml/2006/picture">
-                  <pic:nvPicPr>
-                    <pic:cNvPr id="1" name=""/>
-                    <pic:cNvPicPr/>
-                  </pic:nvPicPr>
-                  <pic:blipFill>
-                    <a:blip r:embed="rId9"/>
-                    <a:stretch>
-                      <a:fillRect/>
-                    </a:stretch>
-                  </pic:blipFill>
-                  <pic:spPr>
-                    <a:xfrm>
-                      <a:off x="0" y="0"/>
-                      <a:ext cx="5943600" cy="3855085"/>
-                    </a:xfrm>
-                    <a:prstGeom prst="rect">
-                      <a:avLst/>
-                    </a:prstGeom>
-                  </pic:spPr>
-                </pic:pic>
-              </a:graphicData>
-            </a:graphic>
-          </wp:inline>
-        </w:drawing>
+        <w:t>Aidan Johnson</w:t>
+      </w:r>
+    </w:p>
+    <w:p>
+      <w:pPr>
+        <w:spacing w:after="0"/>
+        <w:rPr>
+          <w:rFonts w:ascii="Times New Roman" w:hAnsi="Times New Roman" w:cs="Times New Roman"/>
+        </w:rPr>
+      </w:pPr>
+      <w:r>
+        <w:rPr>
+          <w:rFonts w:ascii="Times New Roman" w:hAnsi="Times New Roman" w:cs="Times New Roman"/>
+        </w:rPr>
+        <w:t>30043501</w:t>
       </w:r>
     </w:p>
     <w:p>
@@ -87,6 +71,68 @@
         <w:rPr>
           <w:rFonts w:ascii="Times New Roman" w:hAnsi="Times New Roman" w:cs="Times New Roman"/>
         </w:rPr>
+        <w:t>Showing the Reset:</w:t>
+      </w:r>
+    </w:p>
+    <w:p>
+      <w:pPr>
+        <w:spacing w:after="0"/>
+        <w:rPr>
+          <w:noProof/>
+        </w:rPr>
+      </w:pPr>
+      <w:r>
+        <w:rPr>
+          <w:noProof/>
+        </w:rPr>
+        <w:drawing>
+          <wp:inline distT="0" distB="0" distL="0" distR="0" wp14:anchorId="4DDD61B2" wp14:editId="2C031181">
+            <wp:extent cx="5505450" cy="3570896"/>
+            <wp:effectExtent l="0" t="0" r="0" b="0"/>
+            <wp:docPr id="1" name="Picture 1"/>
+            <wp:cNvGraphicFramePr>
+              <a:graphicFrameLocks xmlns:a="http://schemas.openxmlformats.org/drawingml/2006/main" noChangeAspect="1"/>
+            </wp:cNvGraphicFramePr>
+            <a:graphic xmlns:a="http://schemas.openxmlformats.org/drawingml/2006/main">
+              <a:graphicData uri="http://schemas.openxmlformats.org/drawingml/2006/picture">
+                <pic:pic xmlns:pic="http://schemas.openxmlformats.org/drawingml/2006/picture">
+                  <pic:nvPicPr>
+                    <pic:cNvPr id="1" name=""/>
+                    <pic:cNvPicPr/>
+                  </pic:nvPicPr>
+                  <pic:blipFill>
+                    <a:blip r:embed="rId9"/>
+                    <a:stretch>
+                      <a:fillRect/>
+                    </a:stretch>
+                  </pic:blipFill>
+                  <pic:spPr>
+                    <a:xfrm>
+                      <a:off x="0" y="0"/>
+                      <a:ext cx="5553258" cy="3601905"/>
+                    </a:xfrm>
+                    <a:prstGeom prst="rect">
+                      <a:avLst/>
+                    </a:prstGeom>
+                  </pic:spPr>
+                </pic:pic>
+              </a:graphicData>
+            </a:graphic>
+          </wp:inline>
+        </w:drawing>
+      </w:r>
+    </w:p>
+    <w:p>
+      <w:pPr>
+        <w:spacing w:after="0"/>
+        <w:rPr>
+          <w:rFonts w:ascii="Times New Roman" w:hAnsi="Times New Roman" w:cs="Times New Roman"/>
+        </w:rPr>
+      </w:pPr>
+      <w:r>
+        <w:rPr>
+          <w:rFonts w:ascii="Times New Roman" w:hAnsi="Times New Roman" w:cs="Times New Roman"/>
+        </w:rPr>
         <w:t>Normal Operation:</w:t>
       </w:r>
     </w:p>
@@ -96,9 +142,9 @@
           <w:noProof/>
         </w:rPr>
         <w:drawing>
-          <wp:inline distT="0" distB="0" distL="0" distR="0" wp14:anchorId="5C8A5BC4" wp14:editId="79B3EAB7">
-            <wp:extent cx="5943600" cy="3858260"/>
-            <wp:effectExtent l="0" t="0" r="0" b="8890"/>
+          <wp:inline distT="0" distB="0" distL="0" distR="0" wp14:anchorId="5C8A5BC4" wp14:editId="7BEF8D34">
+            <wp:extent cx="5575793" cy="3619500"/>
+            <wp:effectExtent l="0" t="0" r="6350" b="0"/>
             <wp:docPr id="2" name="Picture 2"/>
             <wp:cNvGraphicFramePr>
               <a:graphicFrameLocks xmlns:a="http://schemas.openxmlformats.org/drawingml/2006/main" noChangeAspect="1"/>
@@ -119,7 +165,7 @@
                   <pic:spPr>
                     <a:xfrm>
                       <a:off x="0" y="0"/>
-                      <a:ext cx="5943600" cy="3858260"/>
+                      <a:ext cx="5601044" cy="3635892"/>
                     </a:xfrm>
                     <a:prstGeom prst="rect">
                       <a:avLst/>
@@ -131,6 +177,8 @@
           </wp:inline>
         </w:drawing>
       </w:r>
+      <w:bookmarkStart w:id="0" w:name="_GoBack"/>
+      <w:bookmarkEnd w:id="0"/>
     </w:p>
     <w:sectPr>
       <w:pgSz w:w="12240" w:h="15840"/>
@@ -990,6 +1038,21 @@
 </file>
 
 <file path=customXml/item1.xml><?xml version="1.0" encoding="utf-8"?>
+<p:properties xmlns:p="http://schemas.microsoft.com/office/2006/metadata/properties" xmlns:xsi="http://www.w3.org/2001/XMLSchema-instance" xmlns:pc="http://schemas.microsoft.com/office/infopath/2007/PartnerControls">
+  <documentManagement/>
+</p:properties>
+</file>
+
+<file path=customXml/item2.xml><?xml version="1.0" encoding="utf-8"?>
+<?mso-contentType ?>
+<FormTemplates xmlns="http://schemas.microsoft.com/sharepoint/v3/contenttype/forms">
+  <Display>DocumentLibraryForm</Display>
+  <Edit>DocumentLibraryForm</Edit>
+  <New>DocumentLibraryForm</New>
+</FormTemplates>
+</file>
+
+<file path=customXml/item3.xml><?xml version="1.0" encoding="utf-8"?>
 <ct:contentTypeSchema xmlns:ct="http://schemas.microsoft.com/office/2006/metadata/contentType" xmlns:ma="http://schemas.microsoft.com/office/2006/metadata/properties/metaAttributes" ct:_="" ma:_="" ma:contentTypeName="Document" ma:contentTypeID="0x010100797390438EC6AD41A694AE07951D6117" ma:contentTypeVersion="11" ma:contentTypeDescription="Create a new document." ma:contentTypeScope="" ma:versionID="256ab287214aa00bf66c8c5de6482741">
   <xsd:schema xmlns:xsd="http://www.w3.org/2001/XMLSchema" xmlns:xs="http://www.w3.org/2001/XMLSchema" xmlns:p="http://schemas.microsoft.com/office/2006/metadata/properties" xmlns:ns3="63f2241e-e636-43aa-96ee-2a9b8dad8984" xmlns:ns4="03a60246-46f6-4dd4-ad82-aa2e94df16e0" targetNamespace="http://schemas.microsoft.com/office/2006/metadata/properties" ma:root="true" ma:fieldsID="6bd0582bbfa571983cf6857a7a32f469" ns3:_="" ns4:_="">
     <xsd:import namespace="63f2241e-e636-43aa-96ee-2a9b8dad8984"/>
@@ -1198,22 +1261,32 @@
 </ct:contentTypeSchema>
 </file>
 
-<file path=customXml/item2.xml><?xml version="1.0" encoding="utf-8"?>
-<?mso-contentType ?>
-<FormTemplates xmlns="http://schemas.microsoft.com/sharepoint/v3/contenttype/forms">
-  <Display>DocumentLibraryForm</Display>
-  <Edit>DocumentLibraryForm</Edit>
-  <New>DocumentLibraryForm</New>
-</FormTemplates>
+<file path=customXml/itemProps1.xml><?xml version="1.0" encoding="utf-8"?>
+<ds:datastoreItem xmlns:ds="http://schemas.openxmlformats.org/officeDocument/2006/customXml" ds:itemID="{CF6EF525-3A70-4162-8B4E-3712070C3E93}">
+  <ds:schemaRefs>
+    <ds:schemaRef ds:uri="http://purl.org/dc/terms/"/>
+    <ds:schemaRef ds:uri="http://schemas.openxmlformats.org/package/2006/metadata/core-properties"/>
+    <ds:schemaRef ds:uri="03a60246-46f6-4dd4-ad82-aa2e94df16e0"/>
+    <ds:schemaRef ds:uri="http://schemas.microsoft.com/office/2006/documentManagement/types"/>
+    <ds:schemaRef ds:uri="63f2241e-e636-43aa-96ee-2a9b8dad8984"/>
+    <ds:schemaRef ds:uri="http://purl.org/dc/elements/1.1/"/>
+    <ds:schemaRef ds:uri="http://schemas.microsoft.com/office/2006/metadata/properties"/>
+    <ds:schemaRef ds:uri="http://schemas.microsoft.com/office/infopath/2007/PartnerControls"/>
+    <ds:schemaRef ds:uri="http://www.w3.org/XML/1998/namespace"/>
+    <ds:schemaRef ds:uri="http://purl.org/dc/dcmitype/"/>
+  </ds:schemaRefs>
+</ds:datastoreItem>
 </file>
 
-<file path=customXml/item3.xml><?xml version="1.0" encoding="utf-8"?>
-<p:properties xmlns:p="http://schemas.microsoft.com/office/2006/metadata/properties" xmlns:xsi="http://www.w3.org/2001/XMLSchema-instance" xmlns:pc="http://schemas.microsoft.com/office/infopath/2007/PartnerControls">
-  <documentManagement/>
-</p:properties>
+<file path=customXml/itemProps2.xml><?xml version="1.0" encoding="utf-8"?>
+<ds:datastoreItem xmlns:ds="http://schemas.openxmlformats.org/officeDocument/2006/customXml" ds:itemID="{A45B4A66-5557-412E-9AF8-337450E6C0AC}">
+  <ds:schemaRefs>
+    <ds:schemaRef ds:uri="http://schemas.microsoft.com/sharepoint/v3/contenttype/forms"/>
+  </ds:schemaRefs>
+</ds:datastoreItem>
 </file>
 
-<file path=customXml/itemProps1.xml><?xml version="1.0" encoding="utf-8"?>
+<file path=customXml/itemProps3.xml><?xml version="1.0" encoding="utf-8"?>
 <ds:datastoreItem xmlns:ds="http://schemas.openxmlformats.org/officeDocument/2006/customXml" ds:itemID="{EB154E52-BE1D-45E1-A2BC-653B47D8BABA}">
   <ds:schemaRefs>
     <ds:schemaRef ds:uri="http://schemas.microsoft.com/office/2006/metadata/contentType"/>
@@ -1230,29 +1303,4 @@
     <ds:schemaRef ds:uri="http://schemas.microsoft.com/internal/obd"/>
   </ds:schemaRefs>
 </ds:datastoreItem>
-</file>
-
-<file path=customXml/itemProps2.xml><?xml version="1.0" encoding="utf-8"?>
-<ds:datastoreItem xmlns:ds="http://schemas.openxmlformats.org/officeDocument/2006/customXml" ds:itemID="{A45B4A66-5557-412E-9AF8-337450E6C0AC}">
-  <ds:schemaRefs>
-    <ds:schemaRef ds:uri="http://schemas.microsoft.com/sharepoint/v3/contenttype/forms"/>
-  </ds:schemaRefs>
-</ds:datastoreItem>
-</file>
-
-<file path=customXml/itemProps3.xml><?xml version="1.0" encoding="utf-8"?>
-<ds:datastoreItem xmlns:ds="http://schemas.openxmlformats.org/officeDocument/2006/customXml" ds:itemID="{CF6EF525-3A70-4162-8B4E-3712070C3E93}">
-  <ds:schemaRefs>
-    <ds:schemaRef ds:uri="http://schemas.microsoft.com/office/2006/documentManagement/types"/>
-    <ds:schemaRef ds:uri="http://schemas.openxmlformats.org/package/2006/metadata/core-properties"/>
-    <ds:schemaRef ds:uri="03a60246-46f6-4dd4-ad82-aa2e94df16e0"/>
-    <ds:schemaRef ds:uri="http://purl.org/dc/elements/1.1/"/>
-    <ds:schemaRef ds:uri="63f2241e-e636-43aa-96ee-2a9b8dad8984"/>
-    <ds:schemaRef ds:uri="http://schemas.microsoft.com/office/2006/metadata/properties"/>
-    <ds:schemaRef ds:uri="http://purl.org/dc/terms/"/>
-    <ds:schemaRef ds:uri="http://schemas.microsoft.com/office/infopath/2007/PartnerControls"/>
-    <ds:schemaRef ds:uri="http://www.w3.org/XML/1998/namespace"/>
-    <ds:schemaRef ds:uri="http://purl.org/dc/dcmitype/"/>
-  </ds:schemaRefs>
-</ds:datastoreItem>
 </file>
</xml_diff>